<commit_message>
Created FINAL_REPORT.md and added relevant graphs as images in branding folder
</commit_message>
<xml_diff>
--- a/report.docx
+++ b/report.docx
@@ -1,6 +1,6 @@
 
 <file path=word/document.xml><?xml version="1.0" encoding="utf-8"?>
-<w:document xmlns:wpc="http://schemas.microsoft.com/office/word/2010/wordprocessingCanvas" xmlns:cx="http://schemas.microsoft.com/office/drawing/2014/chartex" xmlns:cx1="http://schemas.microsoft.com/office/drawing/2015/9/8/chartex" xmlns:mc="http://schemas.openxmlformats.org/markup-compatibility/2006" xmlns:o="urn:schemas-microsoft-com:office:office" xmlns:r="http://schemas.openxmlformats.org/officeDocument/2006/relationships" xmlns:m="http://schemas.openxmlformats.org/officeDocument/2006/math" xmlns:v="urn:schemas-microsoft-com:vml" xmlns:wp14="http://schemas.microsoft.com/office/word/2010/wordprocessingDrawing" xmlns:wp="http://schemas.openxmlformats.org/drawingml/2006/wordprocessingDrawing" xmlns:w10="urn:schemas-microsoft-com:office:word" xmlns:w="http://schemas.openxmlformats.org/wordprocessingml/2006/main" xmlns:w14="http://schemas.microsoft.com/office/word/2010/wordml" xmlns:w15="http://schemas.microsoft.com/office/word/2012/wordml" xmlns:w16se="http://schemas.microsoft.com/office/word/2015/wordml/symex" xmlns:wpg="http://schemas.microsoft.com/office/word/2010/wordprocessingGroup" xmlns:wpi="http://schemas.microsoft.com/office/word/2010/wordprocessingInk" xmlns:wne="http://schemas.microsoft.com/office/word/2006/wordml" xmlns:wps="http://schemas.microsoft.com/office/word/2010/wordprocessingShape" mc:Ignorable="w14 w15 w16se wp14">
+<w:document xmlns:wpc="http://schemas.microsoft.com/office/word/2010/wordprocessingCanvas" xmlns:cx="http://schemas.microsoft.com/office/drawing/2014/chartex" xmlns:cx1="http://schemas.microsoft.com/office/drawing/2015/9/8/chartex" xmlns:cx2="http://schemas.microsoft.com/office/drawing/2015/10/21/chartex" xmlns:cx3="http://schemas.microsoft.com/office/drawing/2016/5/9/chartex" xmlns:cx4="http://schemas.microsoft.com/office/drawing/2016/5/10/chartex" xmlns:cx5="http://schemas.microsoft.com/office/drawing/2016/5/11/chartex" xmlns:cx6="http://schemas.microsoft.com/office/drawing/2016/5/12/chartex" xmlns:cx7="http://schemas.microsoft.com/office/drawing/2016/5/13/chartex" xmlns:cx8="http://schemas.microsoft.com/office/drawing/2016/5/14/chartex" xmlns:mc="http://schemas.openxmlformats.org/markup-compatibility/2006" xmlns:aink="http://schemas.microsoft.com/office/drawing/2016/ink" xmlns:am3d="http://schemas.microsoft.com/office/drawing/2017/model3d" xmlns:o="urn:schemas-microsoft-com:office:office" xmlns:r="http://schemas.openxmlformats.org/officeDocument/2006/relationships" xmlns:m="http://schemas.openxmlformats.org/officeDocument/2006/math" xmlns:v="urn:schemas-microsoft-com:vml" xmlns:wp14="http://schemas.microsoft.com/office/word/2010/wordprocessingDrawing" xmlns:wp="http://schemas.openxmlformats.org/drawingml/2006/wordprocessingDrawing" xmlns:w10="urn:schemas-microsoft-com:office:word" xmlns:w="http://schemas.openxmlformats.org/wordprocessingml/2006/main" xmlns:w14="http://schemas.microsoft.com/office/word/2010/wordml" xmlns:w15="http://schemas.microsoft.com/office/word/2012/wordml" xmlns:w16cex="http://schemas.microsoft.com/office/word/2018/wordml/cex" xmlns:w16cid="http://schemas.microsoft.com/office/word/2016/wordml/cid" xmlns:w16="http://schemas.microsoft.com/office/word/2018/wordml" xmlns:w16se="http://schemas.microsoft.com/office/word/2015/wordml/symex" xmlns:wpg="http://schemas.microsoft.com/office/word/2010/wordprocessingGroup" xmlns:wpi="http://schemas.microsoft.com/office/word/2010/wordprocessingInk" xmlns:wne="http://schemas.microsoft.com/office/word/2006/wordml" xmlns:wps="http://schemas.microsoft.com/office/word/2010/wordprocessingShape" mc:Ignorable="w14 w15 w16se w16cid w16 w16cex wp14">
   <w:body>
     <w:p>
       <w:pPr>
@@ -38,29 +38,83 @@
           <w:rFonts w:eastAsia="Times New Roman"/>
           <w:lang w:eastAsia="en-IN"/>
         </w:rPr>
-        <w:t>About the Project</w:t>
-      </w:r>
-    </w:p>
-    <w:p>
-      <w:pPr>
-        <w:spacing w:after="0" w:line="240" w:lineRule="auto"/>
-        <w:rPr>
-          <w:rFonts w:ascii="Times New Roman" w:eastAsia="Times New Roman" w:hAnsi="Times New Roman" w:cs="Times New Roman"/>
-          <w:color w:val="0E101A"/>
-          <w:sz w:val="24"/>
-          <w:szCs w:val="24"/>
-          <w:lang w:eastAsia="en-IN"/>
-        </w:rPr>
-      </w:pPr>
-      <w:r>
-        <w:rPr>
-          <w:rFonts w:ascii="Times New Roman" w:eastAsia="Times New Roman" w:hAnsi="Times New Roman" w:cs="Times New Roman"/>
-          <w:color w:val="0E101A"/>
-          <w:sz w:val="24"/>
-          <w:szCs w:val="24"/>
-          <w:lang w:eastAsia="en-IN"/>
-        </w:rPr>
-        <w:t>In this project we have tried to predict stock price change from the tweets posted by the owner of the company, here we have considered the tweets of Elon Musk and figured out what would be the effect on the stock price of tesla with respect to the tweets posted by him.</w:t>
+        <w:t xml:space="preserve">About the </w:t>
+      </w:r>
+      <w:r>
+        <w:rPr>
+          <w:rFonts w:eastAsia="Times New Roman"/>
+          <w:lang w:eastAsia="en-IN"/>
+        </w:rPr>
+        <w:t>p</w:t>
+      </w:r>
+      <w:r>
+        <w:rPr>
+          <w:rFonts w:eastAsia="Times New Roman"/>
+          <w:lang w:eastAsia="en-IN"/>
+        </w:rPr>
+        <w:t>roject</w:t>
+      </w:r>
+    </w:p>
+    <w:p>
+      <w:pPr>
+        <w:spacing w:after="0" w:line="240" w:lineRule="auto"/>
+        <w:rPr>
+          <w:rFonts w:ascii="Times New Roman" w:eastAsia="Times New Roman" w:hAnsi="Times New Roman" w:cs="Times New Roman"/>
+          <w:color w:val="0E101A"/>
+          <w:sz w:val="24"/>
+          <w:szCs w:val="24"/>
+          <w:lang w:eastAsia="en-IN"/>
+        </w:rPr>
+      </w:pPr>
+      <w:r>
+        <w:rPr>
+          <w:rFonts w:ascii="Times New Roman" w:eastAsia="Times New Roman" w:hAnsi="Times New Roman" w:cs="Times New Roman"/>
+          <w:color w:val="0E101A"/>
+          <w:sz w:val="24"/>
+          <w:szCs w:val="24"/>
+          <w:lang w:eastAsia="en-IN"/>
+        </w:rPr>
+        <w:t xml:space="preserve">In this project we have tried to predict </w:t>
+      </w:r>
+      <w:r>
+        <w:rPr>
+          <w:rFonts w:ascii="Times New Roman" w:eastAsia="Times New Roman" w:hAnsi="Times New Roman" w:cs="Times New Roman"/>
+          <w:color w:val="0E101A"/>
+          <w:sz w:val="24"/>
+          <w:szCs w:val="24"/>
+          <w:lang w:eastAsia="en-IN"/>
+        </w:rPr>
+        <w:t xml:space="preserve">change in Tesla’s </w:t>
+      </w:r>
+      <w:r>
+        <w:rPr>
+          <w:rFonts w:ascii="Times New Roman" w:eastAsia="Times New Roman" w:hAnsi="Times New Roman" w:cs="Times New Roman"/>
+          <w:color w:val="0E101A"/>
+          <w:sz w:val="24"/>
+          <w:szCs w:val="24"/>
+          <w:lang w:eastAsia="en-IN"/>
+        </w:rPr>
+        <w:t>stock price from the tweets posted by</w:t>
+      </w:r>
+      <w:r>
+        <w:rPr>
+          <w:rFonts w:ascii="Times New Roman" w:eastAsia="Times New Roman" w:hAnsi="Times New Roman" w:cs="Times New Roman"/>
+          <w:color w:val="0E101A"/>
+          <w:sz w:val="24"/>
+          <w:szCs w:val="24"/>
+          <w:lang w:eastAsia="en-IN"/>
+        </w:rPr>
+        <w:t xml:space="preserve"> Elon Musk</w:t>
+      </w:r>
+      <w:r>
+        <w:rPr>
+          <w:rFonts w:ascii="Times New Roman" w:eastAsia="Times New Roman" w:hAnsi="Times New Roman" w:cs="Times New Roman"/>
+          <w:color w:val="0E101A"/>
+          <w:sz w:val="24"/>
+          <w:szCs w:val="24"/>
+          <w:lang w:eastAsia="en-IN"/>
+        </w:rPr>
+        <w:t>.</w:t>
       </w:r>
     </w:p>
     <w:p>
@@ -76,51 +130,125 @@
           <w:rFonts w:eastAsia="Times New Roman"/>
           <w:lang w:eastAsia="en-IN"/>
         </w:rPr>
-        <w:t>Resources Used</w:t>
-      </w:r>
-    </w:p>
-    <w:p>
-      <w:pPr>
-        <w:spacing w:after="0" w:line="240" w:lineRule="auto"/>
-        <w:rPr>
-          <w:rFonts w:ascii="Times New Roman" w:eastAsia="Times New Roman" w:hAnsi="Times New Roman" w:cs="Times New Roman"/>
-          <w:color w:val="0E101A"/>
-          <w:sz w:val="24"/>
-          <w:szCs w:val="24"/>
-          <w:lang w:eastAsia="en-IN"/>
-        </w:rPr>
-      </w:pPr>
-      <w:r>
-        <w:rPr>
-          <w:rFonts w:ascii="Times New Roman" w:eastAsia="Times New Roman" w:hAnsi="Times New Roman" w:cs="Times New Roman"/>
-          <w:color w:val="0E101A"/>
-          <w:sz w:val="24"/>
-          <w:szCs w:val="24"/>
-          <w:lang w:eastAsia="en-IN"/>
-        </w:rPr>
-        <w:t xml:space="preserve"> We have used the dataset consisting of his </w:t>
-      </w:r>
-      <w:proofErr w:type="gramStart"/>
-      <w:r>
-        <w:rPr>
-          <w:rFonts w:ascii="Times New Roman" w:eastAsia="Times New Roman" w:hAnsi="Times New Roman" w:cs="Times New Roman"/>
-          <w:color w:val="0E101A"/>
-          <w:sz w:val="24"/>
-          <w:szCs w:val="24"/>
-          <w:lang w:eastAsia="en-IN"/>
-        </w:rPr>
-        <w:t>tweets(</w:t>
-      </w:r>
-      <w:proofErr w:type="gramEnd"/>
-      <w:r>
-        <w:rPr>
-          <w:rFonts w:ascii="Times New Roman" w:eastAsia="Times New Roman" w:hAnsi="Times New Roman" w:cs="Times New Roman"/>
-          <w:color w:val="0E101A"/>
-          <w:sz w:val="24"/>
-          <w:szCs w:val="24"/>
-          <w:lang w:eastAsia="en-IN"/>
-        </w:rPr>
-        <w:t xml:space="preserve">2012-2017) and using the natural language processing to </w:t>
+        <w:t xml:space="preserve">Resources </w:t>
+      </w:r>
+      <w:r>
+        <w:rPr>
+          <w:rFonts w:eastAsia="Times New Roman"/>
+          <w:lang w:eastAsia="en-IN"/>
+        </w:rPr>
+        <w:t>u</w:t>
+      </w:r>
+      <w:r>
+        <w:rPr>
+          <w:rFonts w:eastAsia="Times New Roman"/>
+          <w:lang w:eastAsia="en-IN"/>
+        </w:rPr>
+        <w:t>sed</w:t>
+      </w:r>
+    </w:p>
+    <w:p>
+      <w:pPr>
+        <w:spacing w:after="0" w:line="240" w:lineRule="auto"/>
+        <w:rPr>
+          <w:rFonts w:ascii="Times New Roman" w:eastAsia="Times New Roman" w:hAnsi="Times New Roman" w:cs="Times New Roman"/>
+          <w:color w:val="0E101A"/>
+          <w:sz w:val="24"/>
+          <w:szCs w:val="24"/>
+          <w:lang w:eastAsia="en-IN"/>
+        </w:rPr>
+      </w:pPr>
+      <w:r>
+        <w:rPr>
+          <w:rFonts w:ascii="Times New Roman" w:eastAsia="Times New Roman" w:hAnsi="Times New Roman" w:cs="Times New Roman"/>
+          <w:color w:val="0E101A"/>
+          <w:sz w:val="24"/>
+          <w:szCs w:val="24"/>
+          <w:lang w:eastAsia="en-IN"/>
+        </w:rPr>
+        <w:t xml:space="preserve">We have used the </w:t>
+      </w:r>
+      <w:hyperlink r:id="rId5" w:history="1">
+        <w:r>
+          <w:rPr>
+            <w:rStyle w:val="Hyperlink"/>
+            <w:rFonts w:ascii="Times New Roman" w:eastAsia="Times New Roman" w:hAnsi="Times New Roman" w:cs="Times New Roman"/>
+            <w:sz w:val="24"/>
+            <w:szCs w:val="24"/>
+            <w:lang w:eastAsia="en-IN"/>
+          </w:rPr>
+          <w:t>data</w:t>
+        </w:r>
+        <w:r>
+          <w:rPr>
+            <w:rStyle w:val="Hyperlink"/>
+            <w:rFonts w:ascii="Times New Roman" w:eastAsia="Times New Roman" w:hAnsi="Times New Roman" w:cs="Times New Roman"/>
+            <w:sz w:val="24"/>
+            <w:szCs w:val="24"/>
+            <w:lang w:eastAsia="en-IN"/>
+          </w:rPr>
+          <w:t>s</w:t>
+        </w:r>
+        <w:r>
+          <w:rPr>
+            <w:rStyle w:val="Hyperlink"/>
+            <w:rFonts w:ascii="Times New Roman" w:eastAsia="Times New Roman" w:hAnsi="Times New Roman" w:cs="Times New Roman"/>
+            <w:sz w:val="24"/>
+            <w:szCs w:val="24"/>
+            <w:lang w:eastAsia="en-IN"/>
+          </w:rPr>
+          <w:t>et</w:t>
+        </w:r>
+      </w:hyperlink>
+      <w:r>
+        <w:rPr>
+          <w:rFonts w:ascii="Times New Roman" w:eastAsia="Times New Roman" w:hAnsi="Times New Roman" w:cs="Times New Roman"/>
+          <w:color w:val="0E101A"/>
+          <w:sz w:val="24"/>
+          <w:szCs w:val="24"/>
+          <w:lang w:eastAsia="en-IN"/>
+        </w:rPr>
+        <w:t xml:space="preserve"> consisting of his tweets</w:t>
+      </w:r>
+      <w:r>
+        <w:rPr>
+          <w:rFonts w:ascii="Times New Roman" w:eastAsia="Times New Roman" w:hAnsi="Times New Roman" w:cs="Times New Roman"/>
+          <w:color w:val="0E101A"/>
+          <w:sz w:val="24"/>
+          <w:szCs w:val="24"/>
+          <w:lang w:eastAsia="en-IN"/>
+        </w:rPr>
+        <w:t xml:space="preserve"> </w:t>
+      </w:r>
+      <w:r>
+        <w:rPr>
+          <w:rFonts w:ascii="Times New Roman" w:eastAsia="Times New Roman" w:hAnsi="Times New Roman" w:cs="Times New Roman"/>
+          <w:color w:val="0E101A"/>
+          <w:sz w:val="24"/>
+          <w:szCs w:val="24"/>
+          <w:lang w:eastAsia="en-IN"/>
+        </w:rPr>
+        <w:t>(2012-2017)</w:t>
+      </w:r>
+      <w:r>
+        <w:rPr>
+          <w:rFonts w:ascii="Times New Roman" w:eastAsia="Times New Roman" w:hAnsi="Times New Roman" w:cs="Times New Roman"/>
+          <w:color w:val="0E101A"/>
+          <w:sz w:val="24"/>
+          <w:szCs w:val="24"/>
+          <w:lang w:eastAsia="en-IN"/>
+        </w:rPr>
+        <w:t>.</w:t>
+      </w:r>
+      <w:r>
+        <w:rPr>
+          <w:rFonts w:ascii="Times New Roman" w:eastAsia="Times New Roman" w:hAnsi="Times New Roman" w:cs="Times New Roman"/>
+          <w:color w:val="0E101A"/>
+          <w:sz w:val="24"/>
+          <w:szCs w:val="24"/>
+          <w:lang w:eastAsia="en-IN"/>
+        </w:rPr>
+        <w:t xml:space="preserve"> and using natural language processing to </w:t>
       </w:r>
       <w:proofErr w:type="spellStart"/>
       <w:r>
@@ -190,71 +318,37 @@
           <w:lang w:eastAsia="en-IN"/>
         </w:rPr>
       </w:pPr>
-      <w:proofErr w:type="gramStart"/>
-      <w:r>
-        <w:rPr>
-          <w:rFonts w:ascii="Times New Roman" w:eastAsia="Times New Roman" w:hAnsi="Times New Roman" w:cs="Times New Roman"/>
-          <w:color w:val="0E101A"/>
-          <w:sz w:val="24"/>
-          <w:szCs w:val="24"/>
-          <w:lang w:eastAsia="en-IN"/>
-        </w:rPr>
-        <w:t>we</w:t>
-      </w:r>
-      <w:proofErr w:type="gramEnd"/>
-      <w:r>
-        <w:rPr>
-          <w:rFonts w:ascii="Times New Roman" w:eastAsia="Times New Roman" w:hAnsi="Times New Roman" w:cs="Times New Roman"/>
-          <w:color w:val="0E101A"/>
-          <w:sz w:val="24"/>
-          <w:szCs w:val="24"/>
-          <w:lang w:eastAsia="en-IN"/>
-        </w:rPr>
-        <w:t xml:space="preserve"> have tried that whenever a new tweet would be posted by Elon Musk, based on the fluctuations of the stock price and the language/words in his previous tweets we would be predicting the positive or negative change the stock price of Tesla of this tweet.</w:t>
-      </w:r>
-    </w:p>
-    <w:p>
-      <w:pPr>
-        <w:spacing w:after="0" w:line="240" w:lineRule="auto"/>
-        <w:rPr>
-          <w:rFonts w:ascii="Times New Roman" w:eastAsia="Times New Roman" w:hAnsi="Times New Roman" w:cs="Times New Roman"/>
-          <w:color w:val="0E101A"/>
-          <w:sz w:val="24"/>
-          <w:szCs w:val="24"/>
-          <w:lang w:eastAsia="en-IN"/>
-        </w:rPr>
-      </w:pPr>
-      <w:r>
-        <w:rPr>
-          <w:rFonts w:ascii="Times New Roman" w:eastAsia="Times New Roman" w:hAnsi="Times New Roman" w:cs="Times New Roman"/>
-          <w:color w:val="0E101A"/>
-          <w:sz w:val="24"/>
-          <w:szCs w:val="24"/>
-          <w:lang w:eastAsia="en-IN"/>
-        </w:rPr>
-        <w:t xml:space="preserve">We have altered the dataset by combining the tweets and stock price change based on </w:t>
-      </w:r>
-      <w:proofErr w:type="gramStart"/>
-      <w:r>
-        <w:rPr>
-          <w:rFonts w:ascii="Times New Roman" w:eastAsia="Times New Roman" w:hAnsi="Times New Roman" w:cs="Times New Roman"/>
-          <w:color w:val="0E101A"/>
-          <w:sz w:val="24"/>
-          <w:szCs w:val="24"/>
-          <w:lang w:eastAsia="en-IN"/>
-        </w:rPr>
-        <w:t>date,</w:t>
-      </w:r>
-      <w:proofErr w:type="gramEnd"/>
-      <w:r>
-        <w:rPr>
-          <w:rFonts w:ascii="Times New Roman" w:eastAsia="Times New Roman" w:hAnsi="Times New Roman" w:cs="Times New Roman"/>
-          <w:color w:val="0E101A"/>
-          <w:sz w:val="24"/>
-          <w:szCs w:val="24"/>
-          <w:lang w:eastAsia="en-IN"/>
-        </w:rPr>
-        <w:t xml:space="preserve"> we have used EDA to bring out parameters that help us in training our model,</w:t>
+      <w:r>
+        <w:rPr>
+          <w:rFonts w:ascii="Times New Roman" w:eastAsia="Times New Roman" w:hAnsi="Times New Roman" w:cs="Times New Roman"/>
+          <w:color w:val="0E101A"/>
+          <w:sz w:val="24"/>
+          <w:szCs w:val="24"/>
+          <w:lang w:eastAsia="en-IN"/>
+        </w:rPr>
+        <w:t>we have tried that whenever a new tweet would be posted by Elon Musk, based on the fluctuations of the stock price and the language/words in his previous tweets we would be predicting the positive or negative change the stock price of Tesla of this tweet.</w:t>
+      </w:r>
+    </w:p>
+    <w:p>
+      <w:pPr>
+        <w:spacing w:after="0" w:line="240" w:lineRule="auto"/>
+        <w:rPr>
+          <w:rFonts w:ascii="Times New Roman" w:eastAsia="Times New Roman" w:hAnsi="Times New Roman" w:cs="Times New Roman"/>
+          <w:color w:val="0E101A"/>
+          <w:sz w:val="24"/>
+          <w:szCs w:val="24"/>
+          <w:lang w:eastAsia="en-IN"/>
+        </w:rPr>
+      </w:pPr>
+      <w:r>
+        <w:rPr>
+          <w:rFonts w:ascii="Times New Roman" w:eastAsia="Times New Roman" w:hAnsi="Times New Roman" w:cs="Times New Roman"/>
+          <w:color w:val="0E101A"/>
+          <w:sz w:val="24"/>
+          <w:szCs w:val="24"/>
+          <w:lang w:eastAsia="en-IN"/>
+        </w:rPr>
+        <w:t>We have altered the dataset by combining the tweets and stock price change based on date, we have used EDA to bring out parameters that help us in training our model,</w:t>
       </w:r>
     </w:p>
     <w:p>
@@ -546,29 +640,7 @@
           <w:szCs w:val="24"/>
           <w:lang w:eastAsia="en-IN"/>
         </w:rPr>
-        <w:t xml:space="preserve">We have taken the dataset from </w:t>
-      </w:r>
-      <w:proofErr w:type="spellStart"/>
-      <w:r>
-        <w:rPr>
-          <w:rFonts w:ascii="Times New Roman" w:eastAsia="Times New Roman" w:hAnsi="Times New Roman" w:cs="Times New Roman"/>
-          <w:color w:val="0E101A"/>
-          <w:sz w:val="24"/>
-          <w:szCs w:val="24"/>
-          <w:lang w:eastAsia="en-IN"/>
-        </w:rPr>
-        <w:t>Kaggle</w:t>
-      </w:r>
-      <w:proofErr w:type="spellEnd"/>
-      <w:r>
-        <w:rPr>
-          <w:rFonts w:ascii="Times New Roman" w:eastAsia="Times New Roman" w:hAnsi="Times New Roman" w:cs="Times New Roman"/>
-          <w:color w:val="0E101A"/>
-          <w:sz w:val="24"/>
-          <w:szCs w:val="24"/>
-          <w:lang w:eastAsia="en-IN"/>
-        </w:rPr>
-        <w:t>:</w:t>
+        <w:t>We have taken the dataset from Kaggle:</w:t>
       </w:r>
     </w:p>
     <w:p>
@@ -583,7 +655,7 @@
           <w:lang w:eastAsia="en-IN"/>
         </w:rPr>
       </w:pPr>
-      <w:hyperlink r:id="rId5" w:tgtFrame="_blank" w:history="1">
+      <w:hyperlink r:id="rId6" w:tgtFrame="_blank" w:history="1">
         <w:r>
           <w:rPr>
             <w:rFonts w:ascii="Times New Roman" w:eastAsia="Times New Roman" w:hAnsi="Times New Roman" w:cs="Times New Roman"/>
@@ -772,8 +844,6 @@
         <w:lastRenderedPageBreak/>
         <w:t>S</w:t>
       </w:r>
-      <w:bookmarkStart w:id="0" w:name="_GoBack"/>
-      <w:bookmarkEnd w:id="0"/>
       <w:r>
         <w:rPr>
           <w:sz w:val="52"/>
@@ -787,7 +857,7 @@
     <w:p/>
     <w:p>
       <w:r>
-        <w:pict>
+        <w:pict w14:anchorId="6193C0E0">
           <v:shapetype id="_x0000_t75" coordsize="21600,21600" o:spt="75" o:preferrelative="t" path="m@4@5l@4@11@9@11@9@5xe" filled="f" stroked="f">
             <v:stroke joinstyle="miter"/>
             <v:formulas>
@@ -807,15 +877,15 @@
             <v:path o:extrusionok="f" gradientshapeok="t" o:connecttype="rect"/>
             <o:lock v:ext="edit" aspectratio="t"/>
           </v:shapetype>
-          <v:shape id="_x0000_i1028" type="#_x0000_t75" style="width:468pt;height:192pt">
-            <v:imagedata r:id="rId6" o:title="tweet"/>
+          <v:shape id="_x0000_i1025" type="#_x0000_t75" style="width:468pt;height:192pt">
+            <v:imagedata r:id="rId7" o:title="tweet"/>
           </v:shape>
         </w:pict>
       </w:r>
       <w:r>
-        <w:pict>
-          <v:shape id="_x0000_i1033" type="#_x0000_t75" style="width:467.25pt;height:217.5pt">
-            <v:imagedata r:id="rId7" o:title="elon2"/>
+        <w:pict w14:anchorId="7C5B394C">
+          <v:shape id="_x0000_i1026" type="#_x0000_t75" style="width:467.5pt;height:217.5pt">
+            <v:imagedata r:id="rId8" o:title="elon2"/>
           </v:shape>
         </w:pict>
       </w:r>
@@ -823,9 +893,9 @@
     <w:p>
       <w:r>
         <w:lastRenderedPageBreak/>
-        <w:pict>
-          <v:shape id="_x0000_i1025" type="#_x0000_t75" style="width:467.25pt;height:212.25pt">
-            <v:imagedata r:id="rId8" o:title="elon"/>
+        <w:pict w14:anchorId="52B21657">
+          <v:shape id="_x0000_i1027" type="#_x0000_t75" style="width:467pt;height:212pt">
+            <v:imagedata r:id="rId9" o:title="elon"/>
           </v:shape>
         </w:pict>
       </w:r>
@@ -841,7 +911,7 @@
 </file>
 
 <file path=word/numbering.xml><?xml version="1.0" encoding="utf-8"?>
-<w:numbering xmlns:wpc="http://schemas.microsoft.com/office/word/2010/wordprocessingCanvas" xmlns:cx="http://schemas.microsoft.com/office/drawing/2014/chartex" xmlns:cx1="http://schemas.microsoft.com/office/drawing/2015/9/8/chartex" xmlns:mc="http://schemas.openxmlformats.org/markup-compatibility/2006" xmlns:o="urn:schemas-microsoft-com:office:office" xmlns:r="http://schemas.openxmlformats.org/officeDocument/2006/relationships" xmlns:m="http://schemas.openxmlformats.org/officeDocument/2006/math" xmlns:v="urn:schemas-microsoft-com:vml" xmlns:wp14="http://schemas.microsoft.com/office/word/2010/wordprocessingDrawing" xmlns:wp="http://schemas.openxmlformats.org/drawingml/2006/wordprocessingDrawing" xmlns:w10="urn:schemas-microsoft-com:office:word" xmlns:w="http://schemas.openxmlformats.org/wordprocessingml/2006/main" xmlns:w14="http://schemas.microsoft.com/office/word/2010/wordml" xmlns:w15="http://schemas.microsoft.com/office/word/2012/wordml" xmlns:w16se="http://schemas.microsoft.com/office/word/2015/wordml/symex" xmlns:wpg="http://schemas.microsoft.com/office/word/2010/wordprocessingGroup" xmlns:wpi="http://schemas.microsoft.com/office/word/2010/wordprocessingInk" xmlns:wne="http://schemas.microsoft.com/office/word/2006/wordml" xmlns:wps="http://schemas.microsoft.com/office/word/2010/wordprocessingShape" mc:Ignorable="w14 w15 w16se wp14">
+<w:numbering xmlns:wpc="http://schemas.microsoft.com/office/word/2010/wordprocessingCanvas" xmlns:cx="http://schemas.microsoft.com/office/drawing/2014/chartex" xmlns:cx1="http://schemas.microsoft.com/office/drawing/2015/9/8/chartex" xmlns:cx2="http://schemas.microsoft.com/office/drawing/2015/10/21/chartex" xmlns:cx3="http://schemas.microsoft.com/office/drawing/2016/5/9/chartex" xmlns:cx4="http://schemas.microsoft.com/office/drawing/2016/5/10/chartex" xmlns:cx5="http://schemas.microsoft.com/office/drawing/2016/5/11/chartex" xmlns:cx6="http://schemas.microsoft.com/office/drawing/2016/5/12/chartex" xmlns:cx7="http://schemas.microsoft.com/office/drawing/2016/5/13/chartex" xmlns:cx8="http://schemas.microsoft.com/office/drawing/2016/5/14/chartex" xmlns:mc="http://schemas.openxmlformats.org/markup-compatibility/2006" xmlns:aink="http://schemas.microsoft.com/office/drawing/2016/ink" xmlns:am3d="http://schemas.microsoft.com/office/drawing/2017/model3d" xmlns:o="urn:schemas-microsoft-com:office:office" xmlns:r="http://schemas.openxmlformats.org/officeDocument/2006/relationships" xmlns:m="http://schemas.openxmlformats.org/officeDocument/2006/math" xmlns:v="urn:schemas-microsoft-com:vml" xmlns:wp14="http://schemas.microsoft.com/office/word/2010/wordprocessingDrawing" xmlns:wp="http://schemas.openxmlformats.org/drawingml/2006/wordprocessingDrawing" xmlns:w10="urn:schemas-microsoft-com:office:word" xmlns:w="http://schemas.openxmlformats.org/wordprocessingml/2006/main" xmlns:w14="http://schemas.microsoft.com/office/word/2010/wordml" xmlns:w15="http://schemas.microsoft.com/office/word/2012/wordml" xmlns:w16cex="http://schemas.microsoft.com/office/word/2018/wordml/cex" xmlns:w16cid="http://schemas.microsoft.com/office/word/2016/wordml/cid" xmlns:w16="http://schemas.microsoft.com/office/word/2018/wordml" xmlns:w16se="http://schemas.microsoft.com/office/word/2015/wordml/symex" xmlns:wpg="http://schemas.microsoft.com/office/word/2010/wordprocessingGroup" xmlns:wpi="http://schemas.microsoft.com/office/word/2010/wordprocessingInk" xmlns:wne="http://schemas.microsoft.com/office/word/2006/wordml" xmlns:wps="http://schemas.microsoft.com/office/word/2010/wordprocessingShape" mc:Ignorable="w14 w15 w16se w16cid w16 w16cex wp14">
   <w:abstractNum w:abstractNumId="0" w15:restartNumberingAfterBreak="0">
     <w:nsid w:val="1138388E"/>
     <w:multiLevelType w:val="multilevel"/>
@@ -1282,7 +1352,7 @@
 </file>
 
 <file path=word/styles.xml><?xml version="1.0" encoding="utf-8"?>
-<w:styles xmlns:mc="http://schemas.openxmlformats.org/markup-compatibility/2006" xmlns:r="http://schemas.openxmlformats.org/officeDocument/2006/relationships" xmlns:w="http://schemas.openxmlformats.org/wordprocessingml/2006/main" xmlns:w14="http://schemas.microsoft.com/office/word/2010/wordml" xmlns:w15="http://schemas.microsoft.com/office/word/2012/wordml" xmlns:w16se="http://schemas.microsoft.com/office/word/2015/wordml/symex" mc:Ignorable="w14 w15 w16se">
+<w:styles xmlns:mc="http://schemas.openxmlformats.org/markup-compatibility/2006" xmlns:r="http://schemas.openxmlformats.org/officeDocument/2006/relationships" xmlns:w="http://schemas.openxmlformats.org/wordprocessingml/2006/main" xmlns:w14="http://schemas.microsoft.com/office/word/2010/wordml" xmlns:w15="http://schemas.microsoft.com/office/word/2012/wordml" xmlns:w16cex="http://schemas.microsoft.com/office/word/2018/wordml/cex" xmlns:w16cid="http://schemas.microsoft.com/office/word/2016/wordml/cid" xmlns:w16="http://schemas.microsoft.com/office/word/2018/wordml" xmlns:w16se="http://schemas.microsoft.com/office/word/2015/wordml/symex" mc:Ignorable="w14 w15 w16se w16cid w16 w16cex">
   <w:docDefaults>
     <w:rPrDefault>
       <w:rPr>
@@ -1298,7 +1368,7 @@
       </w:pPr>
     </w:pPrDefault>
   </w:docDefaults>
-  <w:latentStyles w:defLockedState="0" w:defUIPriority="99" w:defSemiHidden="0" w:defUnhideWhenUsed="0" w:defQFormat="0" w:count="371">
+  <w:latentStyles w:defLockedState="0" w:defUIPriority="99" w:defSemiHidden="0" w:defUnhideWhenUsed="0" w:defQFormat="0" w:count="376">
     <w:lsdException w:name="Normal" w:uiPriority="0" w:qFormat="1"/>
     <w:lsdException w:name="heading 1" w:uiPriority="9" w:qFormat="1"/>
     <w:lsdException w:name="heading 2" w:semiHidden="1" w:uiPriority="9" w:unhideWhenUsed="1" w:qFormat="1"/>
@@ -1404,7 +1474,6 @@
     <w:lsdException w:name="HTML Sample" w:semiHidden="1" w:unhideWhenUsed="1"/>
     <w:lsdException w:name="HTML Typewriter" w:semiHidden="1" w:unhideWhenUsed="1"/>
     <w:lsdException w:name="HTML Variable" w:semiHidden="1" w:unhideWhenUsed="1"/>
-    <w:lsdException w:name="Normal Table" w:semiHidden="1" w:unhideWhenUsed="1"/>
     <w:lsdException w:name="annotation subject" w:semiHidden="1" w:unhideWhenUsed="1"/>
     <w:lsdException w:name="No List" w:semiHidden="1" w:unhideWhenUsed="1"/>
     <w:lsdException w:name="Outline List 1" w:semiHidden="1" w:unhideWhenUsed="1"/>
@@ -1447,11 +1516,8 @@
     <w:lsdException w:name="Table Contemporary" w:semiHidden="1" w:unhideWhenUsed="1"/>
     <w:lsdException w:name="Table Elegant" w:semiHidden="1" w:unhideWhenUsed="1"/>
     <w:lsdException w:name="Table Professional" w:semiHidden="1" w:unhideWhenUsed="1"/>
-    <w:lsdException w:name="Table Subtle 1" w:semiHidden="1" w:unhideWhenUsed="1"/>
     <w:lsdException w:name="Table Subtle 2" w:semiHidden="1" w:unhideWhenUsed="1"/>
     <w:lsdException w:name="Table Web 1" w:semiHidden="1" w:unhideWhenUsed="1"/>
-    <w:lsdException w:name="Table Web 2" w:semiHidden="1" w:unhideWhenUsed="1"/>
-    <w:lsdException w:name="Table Web 3" w:semiHidden="1" w:unhideWhenUsed="1"/>
     <w:lsdException w:name="Balloon Text" w:semiHidden="1" w:unhideWhenUsed="1"/>
     <w:lsdException w:name="Table Grid" w:uiPriority="39"/>
     <w:lsdException w:name="Table Theme" w:semiHidden="1" w:unhideWhenUsed="1"/>
@@ -1670,6 +1736,11 @@
     <w:lsdException w:name="List Table 5 Dark Accent 6" w:uiPriority="50"/>
     <w:lsdException w:name="List Table 6 Colorful Accent 6" w:uiPriority="51"/>
     <w:lsdException w:name="List Table 7 Colorful Accent 6" w:uiPriority="52"/>
+    <w:lsdException w:name="Mention" w:semiHidden="1" w:unhideWhenUsed="1"/>
+    <w:lsdException w:name="Smart Hyperlink" w:semiHidden="1" w:unhideWhenUsed="1"/>
+    <w:lsdException w:name="Hashtag" w:semiHidden="1" w:unhideWhenUsed="1"/>
+    <w:lsdException w:name="Unresolved Mention" w:semiHidden="1" w:unhideWhenUsed="1"/>
+    <w:lsdException w:name="Smart Link" w:semiHidden="1" w:unhideWhenUsed="1"/>
   </w:latentStyles>
   <w:style w:type="paragraph" w:default="1" w:styleId="Normal">
     <w:name w:val="Normal"/>
@@ -1783,7 +1854,6 @@
     <w:name w:val="Hyperlink"/>
     <w:basedOn w:val="DefaultParagraphFont"/>
     <w:uiPriority w:val="99"/>
-    <w:semiHidden/>
     <w:unhideWhenUsed/>
     <w:rsid w:val="0066111F"/>
     <w:rPr>
@@ -1843,6 +1913,30 @@
       <w:color w:val="2F5496" w:themeColor="accent1" w:themeShade="BF"/>
       <w:sz w:val="26"/>
       <w:szCs w:val="26"/>
+    </w:rPr>
+  </w:style>
+  <w:style w:type="character" w:styleId="UnresolvedMention">
+    <w:name w:val="Unresolved Mention"/>
+    <w:basedOn w:val="DefaultParagraphFont"/>
+    <w:uiPriority w:val="99"/>
+    <w:semiHidden/>
+    <w:unhideWhenUsed/>
+    <w:rsid w:val="000B4AEA"/>
+    <w:rPr>
+      <w:color w:val="605E5C"/>
+      <w:shd w:val="clear" w:color="auto" w:fill="E1DFDD"/>
+    </w:rPr>
+  </w:style>
+  <w:style w:type="character" w:styleId="FollowedHyperlink">
+    <w:name w:val="FollowedHyperlink"/>
+    <w:basedOn w:val="DefaultParagraphFont"/>
+    <w:uiPriority w:val="99"/>
+    <w:semiHidden/>
+    <w:unhideWhenUsed/>
+    <w:rsid w:val="000B4AEA"/>
+    <w:rPr>
+      <w:color w:val="954F72" w:themeColor="followedHyperlink"/>
+      <w:u w:val="single"/>
     </w:rPr>
   </w:style>
 </w:styles>

</xml_diff>